<commit_message>
creating a new loan record
</commit_message>
<xml_diff>
--- a/Bank_Account_System-Requirements.docx
+++ b/Bank_Account_System-Requirements.docx
@@ -9,6 +9,8 @@
         <w:ind w:left="3781" w:right="4135" w:firstLine="0"/>
         <w:jc w:val="center"/>
       </w:pPr>
+      <w:bookmarkStart w:id="0" w:name="_GoBack"/>
+      <w:bookmarkEnd w:id="0"/>
       <w:r>
         <w:t>Batch</w:t>
       </w:r>
@@ -916,7 +918,6 @@
         </w:rPr>
         <w:t>CREATE-</w:t>
       </w:r>
-      <w:bookmarkStart w:id="0" w:name="_GoBack"/>
       <w:r>
         <w:rPr>
           <w:strike/>
@@ -925,7 +926,6 @@
         </w:rPr>
         <w:t>Account</w:t>
       </w:r>
-      <w:bookmarkEnd w:id="0"/>
       <w:r>
         <w:rPr>
           <w:sz w:val="22"/>
@@ -962,9 +962,17 @@
       </w:r>
       <w:r>
         <w:rPr>
-          <w:sz w:val="22"/>
-        </w:rPr>
-        <w:t>Transaction,</w:t>
+          <w:strike/>
+          <w:dstrike w:val="0"/>
+          <w:sz w:val="22"/>
+        </w:rPr>
+        <w:t>Transaction</w:t>
+      </w:r>
+      <w:r>
+        <w:rPr>
+          <w:sz w:val="22"/>
+        </w:rPr>
+        <w:t>,</w:t>
       </w:r>
       <w:r>
         <w:rPr>
@@ -1001,6 +1009,8 @@
       </w:r>
       <w:r>
         <w:rPr>
+          <w:strike/>
+          <w:dstrike w:val="0"/>
           <w:sz w:val="22"/>
         </w:rPr>
         <w:t>CreditCard</w:t>

</xml_diff>

<commit_message>
get all customer records
</commit_message>
<xml_diff>
--- a/Bank_Account_System-Requirements.docx
+++ b/Bank_Account_System-Requirements.docx
@@ -9,8 +9,6 @@
         <w:ind w:left="3781" w:right="4135" w:firstLine="0"/>
         <w:jc w:val="center"/>
       </w:pPr>
-      <w:bookmarkStart w:id="0" w:name="_GoBack"/>
-      <w:bookmarkEnd w:id="0"/>
       <w:r>
         <w:t>Batch</w:t>
       </w:r>
@@ -981,11 +979,21 @@
         </w:rPr>
         <w:t xml:space="preserve"> </w:t>
       </w:r>
-      <w:r>
-        <w:rPr>
-          <w:sz w:val="22"/>
-        </w:rPr>
-        <w:t>Loan,</w:t>
+      <w:bookmarkStart w:id="0" w:name="_GoBack"/>
+      <w:r>
+        <w:rPr>
+          <w:strike/>
+          <w:dstrike w:val="0"/>
+          <w:sz w:val="22"/>
+        </w:rPr>
+        <w:t>Loan</w:t>
+      </w:r>
+      <w:bookmarkEnd w:id="0"/>
+      <w:r>
+        <w:rPr>
+          <w:sz w:val="22"/>
+        </w:rPr>
+        <w:t>,</w:t>
       </w:r>
       <w:r>
         <w:rPr>

</xml_diff>

<commit_message>
get all account records
</commit_message>
<xml_diff>
--- a/Bank_Account_System-Requirements.docx
+++ b/Bank_Account_System-Requirements.docx
@@ -979,7 +979,6 @@
         </w:rPr>
         <w:t xml:space="preserve"> </w:t>
       </w:r>
-      <w:bookmarkStart w:id="0" w:name="_GoBack"/>
       <w:r>
         <w:rPr>
           <w:strike/>
@@ -988,7 +987,6 @@
         </w:rPr>
         <w:t>Loan</w:t>
       </w:r>
-      <w:bookmarkEnd w:id="0"/>
       <w:r>
         <w:rPr>
           <w:sz w:val="22"/>
@@ -1063,11 +1061,21 @@
         </w:rPr>
         <w:t xml:space="preserve"> </w:t>
       </w:r>
-      <w:r>
-        <w:rPr>
-          <w:sz w:val="22"/>
-        </w:rPr>
-        <w:t>Customer,</w:t>
+      <w:bookmarkStart w:id="0" w:name="_GoBack"/>
+      <w:r>
+        <w:rPr>
+          <w:strike/>
+          <w:dstrike w:val="0"/>
+          <w:sz w:val="22"/>
+        </w:rPr>
+        <w:t>Customer</w:t>
+      </w:r>
+      <w:bookmarkEnd w:id="0"/>
+      <w:r>
+        <w:rPr>
+          <w:sz w:val="22"/>
+        </w:rPr>
+        <w:t>,</w:t>
       </w:r>
       <w:r>
         <w:rPr>

</xml_diff>

<commit_message>
get all Transaction records
</commit_message>
<xml_diff>
--- a/Bank_Account_System-Requirements.docx
+++ b/Bank_Account_System-Requirements.docx
@@ -1048,19 +1048,6 @@
         </w:rPr>
         <w:t xml:space="preserve">Read- </w:t>
       </w:r>
-      <w:r>
-        <w:rPr>
-          <w:sz w:val="22"/>
-        </w:rPr>
-        <w:t>Account,</w:t>
-      </w:r>
-      <w:r>
-        <w:rPr>
-          <w:spacing w:val="6"/>
-          <w:sz w:val="22"/>
-        </w:rPr>
-        <w:t xml:space="preserve"> </w:t>
-      </w:r>
       <w:bookmarkStart w:id="0" w:name="_GoBack"/>
       <w:r>
         <w:rPr>
@@ -1068,9 +1055,30 @@
           <w:dstrike w:val="0"/>
           <w:sz w:val="22"/>
         </w:rPr>
+        <w:t>Account</w:t>
+      </w:r>
+      <w:bookmarkEnd w:id="0"/>
+      <w:r>
+        <w:rPr>
+          <w:sz w:val="22"/>
+        </w:rPr>
+        <w:t>,</w:t>
+      </w:r>
+      <w:r>
+        <w:rPr>
+          <w:spacing w:val="6"/>
+          <w:sz w:val="22"/>
+        </w:rPr>
+        <w:t xml:space="preserve"> </w:t>
+      </w:r>
+      <w:r>
+        <w:rPr>
+          <w:strike/>
+          <w:dstrike w:val="0"/>
+          <w:sz w:val="22"/>
+        </w:rPr>
         <w:t>Customer</w:t>
       </w:r>
-      <w:bookmarkEnd w:id="0"/>
       <w:r>
         <w:rPr>
           <w:sz w:val="22"/>

</xml_diff>

<commit_message>
get all Loan records
</commit_message>
<xml_diff>
--- a/Bank_Account_System-Requirements.docx
+++ b/Bank_Account_System-Requirements.docx
@@ -1048,7 +1048,6 @@
         </w:rPr>
         <w:t xml:space="preserve">Read- </w:t>
       </w:r>
-      <w:bookmarkStart w:id="0" w:name="_GoBack"/>
       <w:r>
         <w:rPr>
           <w:strike/>
@@ -1057,7 +1056,6 @@
         </w:rPr>
         <w:t>Account</w:t>
       </w:r>
-      <w:bookmarkEnd w:id="0"/>
       <w:r>
         <w:rPr>
           <w:sz w:val="22"/>
@@ -1094,9 +1092,17 @@
       </w:r>
       <w:r>
         <w:rPr>
-          <w:sz w:val="22"/>
-        </w:rPr>
-        <w:t>Transaction,</w:t>
+          <w:strike/>
+          <w:dstrike w:val="0"/>
+          <w:sz w:val="22"/>
+        </w:rPr>
+        <w:t>Transaction</w:t>
+      </w:r>
+      <w:r>
+        <w:rPr>
+          <w:sz w:val="22"/>
+        </w:rPr>
+        <w:t>,</w:t>
       </w:r>
       <w:r>
         <w:rPr>
@@ -1105,11 +1111,21 @@
         </w:rPr>
         <w:t xml:space="preserve"> </w:t>
       </w:r>
-      <w:r>
-        <w:rPr>
-          <w:sz w:val="22"/>
-        </w:rPr>
-        <w:t>Loan,</w:t>
+      <w:bookmarkStart w:id="0" w:name="_GoBack"/>
+      <w:r>
+        <w:rPr>
+          <w:strike/>
+          <w:dstrike w:val="0"/>
+          <w:sz w:val="22"/>
+        </w:rPr>
+        <w:t>Loan</w:t>
+      </w:r>
+      <w:bookmarkEnd w:id="0"/>
+      <w:r>
+        <w:rPr>
+          <w:sz w:val="22"/>
+        </w:rPr>
+        <w:t>,</w:t>
       </w:r>
       <w:r>
         <w:rPr>

</xml_diff>

<commit_message>
Doing the update Account
</commit_message>
<xml_diff>
--- a/Bank_Account_System-Requirements.docx
+++ b/Bank_Account_System-Requirements.docx
@@ -894,6 +894,7 @@
       <w:pPr>
         <w:pStyle w:val="6"/>
         <w:numPr>
+          <w:ilvl w:val="0"/>
           <w:numId w:val="0"/>
         </w:numPr>
         <w:tabs>
@@ -1026,6 +1027,7 @@
       <w:pPr>
         <w:pStyle w:val="6"/>
         <w:numPr>
+          <w:ilvl w:val="0"/>
           <w:numId w:val="0"/>
         </w:numPr>
         <w:tabs>
@@ -1046,7 +1048,7 @@
           <w:sz w:val="22"/>
           <w:lang w:val="en-US"/>
         </w:rPr>
-        <w:t xml:space="preserve">Read- </w:t>
+        <w:t xml:space="preserve">Read (getAll)- </w:t>
       </w:r>
       <w:r>
         <w:rPr>
@@ -1111,7 +1113,6 @@
         </w:rPr>
         <w:t xml:space="preserve"> </w:t>
       </w:r>
-      <w:bookmarkStart w:id="0" w:name="_GoBack"/>
       <w:r>
         <w:rPr>
           <w:strike/>
@@ -1120,7 +1121,6 @@
         </w:rPr>
         <w:t>Loan</w:t>
       </w:r>
-      <w:bookmarkEnd w:id="0"/>
       <w:r>
         <w:rPr>
           <w:sz w:val="22"/>
@@ -1149,6 +1149,8 @@
       </w:r>
       <w:r>
         <w:rPr>
+          <w:strike/>
+          <w:dstrike w:val="0"/>
           <w:sz w:val="22"/>
         </w:rPr>
         <w:t>CreditCard</w:t>
@@ -1158,6 +1160,7 @@
       <w:pPr>
         <w:pStyle w:val="6"/>
         <w:numPr>
+          <w:ilvl w:val="0"/>
           <w:numId w:val="0"/>
         </w:numPr>
         <w:tabs>
@@ -1180,11 +1183,21 @@
         </w:rPr>
         <w:t xml:space="preserve">Update- </w:t>
       </w:r>
-      <w:r>
-        <w:rPr>
-          <w:sz w:val="22"/>
-        </w:rPr>
-        <w:t>Account,</w:t>
+      <w:bookmarkStart w:id="0" w:name="_GoBack"/>
+      <w:r>
+        <w:rPr>
+          <w:strike/>
+          <w:dstrike w:val="0"/>
+          <w:sz w:val="22"/>
+        </w:rPr>
+        <w:t>Account</w:t>
+      </w:r>
+      <w:bookmarkEnd w:id="0"/>
+      <w:r>
+        <w:rPr>
+          <w:sz w:val="22"/>
+        </w:rPr>
+        <w:t>,</w:t>
       </w:r>
       <w:r>
         <w:rPr>
@@ -1256,6 +1269,7 @@
       <w:pPr>
         <w:pStyle w:val="6"/>
         <w:numPr>
+          <w:ilvl w:val="0"/>
           <w:numId w:val="0"/>
         </w:numPr>
         <w:tabs>

</xml_diff>

<commit_message>
Doing the update Transaction record
</commit_message>
<xml_diff>
--- a/Bank_Account_System-Requirements.docx
+++ b/Bank_Account_System-Requirements.docx
@@ -1183,7 +1183,6 @@
         </w:rPr>
         <w:t xml:space="preserve">Update- </w:t>
       </w:r>
-      <w:bookmarkStart w:id="0" w:name="_GoBack"/>
       <w:r>
         <w:rPr>
           <w:strike/>
@@ -1192,38 +1191,55 @@
         </w:rPr>
         <w:t>Account</w:t>
       </w:r>
+      <w:r>
+        <w:rPr>
+          <w:sz w:val="22"/>
+        </w:rPr>
+        <w:t>,</w:t>
+      </w:r>
+      <w:r>
+        <w:rPr>
+          <w:spacing w:val="6"/>
+          <w:sz w:val="22"/>
+        </w:rPr>
+        <w:t xml:space="preserve"> </w:t>
+      </w:r>
+      <w:r>
+        <w:rPr>
+          <w:strike/>
+          <w:dstrike w:val="0"/>
+          <w:sz w:val="22"/>
+        </w:rPr>
+        <w:t>Customer</w:t>
+      </w:r>
+      <w:r>
+        <w:rPr>
+          <w:sz w:val="22"/>
+        </w:rPr>
+        <w:t>,</w:t>
+      </w:r>
+      <w:r>
+        <w:rPr>
+          <w:spacing w:val="1"/>
+          <w:sz w:val="22"/>
+        </w:rPr>
+        <w:t xml:space="preserve"> </w:t>
+      </w:r>
+      <w:bookmarkStart w:id="0" w:name="_GoBack"/>
+      <w:r>
+        <w:rPr>
+          <w:strike/>
+          <w:dstrike w:val="0"/>
+          <w:sz w:val="22"/>
+        </w:rPr>
+        <w:t>Transaction</w:t>
+      </w:r>
       <w:bookmarkEnd w:id="0"/>
       <w:r>
         <w:rPr>
           <w:sz w:val="22"/>
         </w:rPr>
         <w:t>,</w:t>
-      </w:r>
-      <w:r>
-        <w:rPr>
-          <w:spacing w:val="6"/>
-          <w:sz w:val="22"/>
-        </w:rPr>
-        <w:t xml:space="preserve"> </w:t>
-      </w:r>
-      <w:r>
-        <w:rPr>
-          <w:sz w:val="22"/>
-        </w:rPr>
-        <w:t>Customer,</w:t>
-      </w:r>
-      <w:r>
-        <w:rPr>
-          <w:spacing w:val="1"/>
-          <w:sz w:val="22"/>
-        </w:rPr>
-        <w:t xml:space="preserve"> </w:t>
-      </w:r>
-      <w:r>
-        <w:rPr>
-          <w:sz w:val="22"/>
-        </w:rPr>
-        <w:t>Transaction,</w:t>
       </w:r>
       <w:r>
         <w:rPr>

</xml_diff>

<commit_message>
Doing the Update record for loan
</commit_message>
<xml_diff>
--- a/Bank_Account_System-Requirements.docx
+++ b/Bank_Account_System-Requirements.docx
@@ -1225,7 +1225,6 @@
         </w:rPr>
         <w:t xml:space="preserve"> </w:t>
       </w:r>
-      <w:bookmarkStart w:id="0" w:name="_GoBack"/>
       <w:r>
         <w:rPr>
           <w:strike/>
@@ -1234,25 +1233,34 @@
         </w:rPr>
         <w:t>Transaction</w:t>
       </w:r>
+      <w:r>
+        <w:rPr>
+          <w:sz w:val="22"/>
+        </w:rPr>
+        <w:t>,</w:t>
+      </w:r>
+      <w:r>
+        <w:rPr>
+          <w:spacing w:val="6"/>
+          <w:sz w:val="22"/>
+        </w:rPr>
+        <w:t xml:space="preserve"> </w:t>
+      </w:r>
+      <w:bookmarkStart w:id="0" w:name="_GoBack"/>
+      <w:r>
+        <w:rPr>
+          <w:strike/>
+          <w:dstrike w:val="0"/>
+          <w:sz w:val="22"/>
+        </w:rPr>
+        <w:t>Loan</w:t>
+      </w:r>
       <w:bookmarkEnd w:id="0"/>
       <w:r>
         <w:rPr>
           <w:sz w:val="22"/>
         </w:rPr>
         <w:t>,</w:t>
-      </w:r>
-      <w:r>
-        <w:rPr>
-          <w:spacing w:val="6"/>
-          <w:sz w:val="22"/>
-        </w:rPr>
-        <w:t xml:space="preserve"> </w:t>
-      </w:r>
-      <w:r>
-        <w:rPr>
-          <w:sz w:val="22"/>
-        </w:rPr>
-        <w:t>Loan,</w:t>
       </w:r>
       <w:r>
         <w:rPr>

</xml_diff>

<commit_message>
Doing the delete by Id for account
</commit_message>
<xml_diff>
--- a/Bank_Account_System-Requirements.docx
+++ b/Bank_Account_System-Requirements.docx
@@ -1246,7 +1246,6 @@
         </w:rPr>
         <w:t xml:space="preserve"> </w:t>
       </w:r>
-      <w:bookmarkStart w:id="0" w:name="_GoBack"/>
       <w:r>
         <w:rPr>
           <w:strike/>
@@ -1255,39 +1254,42 @@
         </w:rPr>
         <w:t>Loan</w:t>
       </w:r>
+      <w:r>
+        <w:rPr>
+          <w:sz w:val="22"/>
+        </w:rPr>
+        <w:t>,</w:t>
+      </w:r>
+      <w:r>
+        <w:rPr>
+          <w:spacing w:val="6"/>
+          <w:sz w:val="22"/>
+        </w:rPr>
+        <w:t xml:space="preserve"> </w:t>
+      </w:r>
+      <w:r>
+        <w:rPr>
+          <w:sz w:val="22"/>
+        </w:rPr>
+        <w:t>and</w:t>
+      </w:r>
+      <w:r>
+        <w:rPr>
+          <w:spacing w:val="4"/>
+          <w:sz w:val="22"/>
+        </w:rPr>
+        <w:t xml:space="preserve"> </w:t>
+      </w:r>
+      <w:bookmarkStart w:id="0" w:name="_GoBack"/>
+      <w:r>
+        <w:rPr>
+          <w:strike/>
+          <w:dstrike w:val="0"/>
+          <w:sz w:val="22"/>
+        </w:rPr>
+        <w:t>CreditCard</w:t>
+      </w:r>
       <w:bookmarkEnd w:id="0"/>
-      <w:r>
-        <w:rPr>
-          <w:sz w:val="22"/>
-        </w:rPr>
-        <w:t>,</w:t>
-      </w:r>
-      <w:r>
-        <w:rPr>
-          <w:spacing w:val="6"/>
-          <w:sz w:val="22"/>
-        </w:rPr>
-        <w:t xml:space="preserve"> </w:t>
-      </w:r>
-      <w:r>
-        <w:rPr>
-          <w:sz w:val="22"/>
-        </w:rPr>
-        <w:t>and</w:t>
-      </w:r>
-      <w:r>
-        <w:rPr>
-          <w:spacing w:val="4"/>
-          <w:sz w:val="22"/>
-        </w:rPr>
-        <w:t xml:space="preserve"> </w:t>
-      </w:r>
-      <w:r>
-        <w:rPr>
-          <w:sz w:val="22"/>
-        </w:rPr>
-        <w:t>CreditCard</w:t>
-      </w:r>
     </w:p>
     <w:p>
       <w:pPr>

</xml_diff>

<commit_message>
Doing the delete by Id for Customer
</commit_message>
<xml_diff>
--- a/Bank_Account_System-Requirements.docx
+++ b/Bank_Account_System-Requirements.docx
@@ -1280,7 +1280,6 @@
         </w:rPr>
         <w:t xml:space="preserve"> </w:t>
       </w:r>
-      <w:bookmarkStart w:id="0" w:name="_GoBack"/>
       <w:r>
         <w:rPr>
           <w:strike/>
@@ -1289,7 +1288,6 @@
         </w:rPr>
         <w:t>CreditCard</w:t>
       </w:r>
-      <w:bookmarkEnd w:id="0"/>
     </w:p>
     <w:p>
       <w:pPr>
@@ -1318,11 +1316,21 @@
         </w:rPr>
         <w:t xml:space="preserve">Delete- </w:t>
       </w:r>
-      <w:r>
-        <w:rPr>
-          <w:sz w:val="22"/>
-        </w:rPr>
-        <w:t>Account,</w:t>
+      <w:bookmarkStart w:id="0" w:name="_GoBack"/>
+      <w:r>
+        <w:rPr>
+          <w:strike/>
+          <w:dstrike w:val="0"/>
+          <w:sz w:val="22"/>
+        </w:rPr>
+        <w:t>Account</w:t>
+      </w:r>
+      <w:bookmarkEnd w:id="0"/>
+      <w:r>
+        <w:rPr>
+          <w:sz w:val="22"/>
+        </w:rPr>
+        <w:t>,</w:t>
       </w:r>
       <w:r>
         <w:rPr>

</xml_diff>

<commit_message>
Doing the delete by Id for Transaction
</commit_message>
<xml_diff>
--- a/Bank_Account_System-Requirements.docx
+++ b/Bank_Account_System-Requirements.docx
@@ -1316,7 +1316,6 @@
         </w:rPr>
         <w:t xml:space="preserve">Delete- </w:t>
       </w:r>
-      <w:bookmarkStart w:id="0" w:name="_GoBack"/>
       <w:r>
         <w:rPr>
           <w:strike/>
@@ -1325,25 +1324,34 @@
         </w:rPr>
         <w:t>Account</w:t>
       </w:r>
+      <w:r>
+        <w:rPr>
+          <w:sz w:val="22"/>
+        </w:rPr>
+        <w:t>,</w:t>
+      </w:r>
+      <w:r>
+        <w:rPr>
+          <w:spacing w:val="6"/>
+          <w:sz w:val="22"/>
+        </w:rPr>
+        <w:t xml:space="preserve"> </w:t>
+      </w:r>
+      <w:bookmarkStart w:id="0" w:name="_GoBack"/>
+      <w:r>
+        <w:rPr>
+          <w:strike/>
+          <w:dstrike w:val="0"/>
+          <w:sz w:val="22"/>
+        </w:rPr>
+        <w:t>Customer</w:t>
+      </w:r>
       <w:bookmarkEnd w:id="0"/>
       <w:r>
         <w:rPr>
           <w:sz w:val="22"/>
         </w:rPr>
         <w:t>,</w:t>
-      </w:r>
-      <w:r>
-        <w:rPr>
-          <w:spacing w:val="6"/>
-          <w:sz w:val="22"/>
-        </w:rPr>
-        <w:t xml:space="preserve"> </w:t>
-      </w:r>
-      <w:r>
-        <w:rPr>
-          <w:sz w:val="22"/>
-        </w:rPr>
-        <w:t>Customer,</w:t>
       </w:r>
       <w:r>
         <w:rPr>

</xml_diff>

<commit_message>
Doing the delete by Id for Loan
</commit_message>
<xml_diff>
--- a/Bank_Account_System-Requirements.docx
+++ b/Bank_Account_System-Requirements.docx
@@ -1337,7 +1337,6 @@
         </w:rPr>
         <w:t xml:space="preserve"> </w:t>
       </w:r>
-      <w:bookmarkStart w:id="0" w:name="_GoBack"/>
       <w:r>
         <w:rPr>
           <w:strike/>
@@ -1346,25 +1345,34 @@
         </w:rPr>
         <w:t>Customer</w:t>
       </w:r>
+      <w:r>
+        <w:rPr>
+          <w:sz w:val="22"/>
+        </w:rPr>
+        <w:t>,</w:t>
+      </w:r>
+      <w:r>
+        <w:rPr>
+          <w:spacing w:val="1"/>
+          <w:sz w:val="22"/>
+        </w:rPr>
+        <w:t xml:space="preserve"> </w:t>
+      </w:r>
+      <w:bookmarkStart w:id="0" w:name="_GoBack"/>
+      <w:r>
+        <w:rPr>
+          <w:strike/>
+          <w:dstrike w:val="0"/>
+          <w:sz w:val="22"/>
+        </w:rPr>
+        <w:t>Transaction</w:t>
+      </w:r>
       <w:bookmarkEnd w:id="0"/>
       <w:r>
         <w:rPr>
           <w:sz w:val="22"/>
         </w:rPr>
         <w:t>,</w:t>
-      </w:r>
-      <w:r>
-        <w:rPr>
-          <w:spacing w:val="1"/>
-          <w:sz w:val="22"/>
-        </w:rPr>
-        <w:t xml:space="preserve"> </w:t>
-      </w:r>
-      <w:r>
-        <w:rPr>
-          <w:sz w:val="22"/>
-        </w:rPr>
-        <w:t>Transaction,</w:t>
       </w:r>
       <w:r>
         <w:rPr>

</xml_diff>

<commit_message>
Doing the delete by Id for Credit Card
</commit_message>
<xml_diff>
--- a/Bank_Account_System-Requirements.docx
+++ b/Bank_Account_System-Requirements.docx
@@ -1358,7 +1358,6 @@
         </w:rPr>
         <w:t xml:space="preserve"> </w:t>
       </w:r>
-      <w:bookmarkStart w:id="0" w:name="_GoBack"/>
       <w:r>
         <w:rPr>
           <w:strike/>
@@ -1367,25 +1366,34 @@
         </w:rPr>
         <w:t>Transaction</w:t>
       </w:r>
+      <w:r>
+        <w:rPr>
+          <w:sz w:val="22"/>
+        </w:rPr>
+        <w:t>,</w:t>
+      </w:r>
+      <w:r>
+        <w:rPr>
+          <w:spacing w:val="6"/>
+          <w:sz w:val="22"/>
+        </w:rPr>
+        <w:t xml:space="preserve"> </w:t>
+      </w:r>
+      <w:bookmarkStart w:id="0" w:name="_GoBack"/>
+      <w:r>
+        <w:rPr>
+          <w:strike/>
+          <w:dstrike w:val="0"/>
+          <w:sz w:val="22"/>
+        </w:rPr>
+        <w:t>Loan</w:t>
+      </w:r>
       <w:bookmarkEnd w:id="0"/>
       <w:r>
         <w:rPr>
           <w:sz w:val="22"/>
         </w:rPr>
         <w:t>,</w:t>
-      </w:r>
-      <w:r>
-        <w:rPr>
-          <w:spacing w:val="6"/>
-          <w:sz w:val="22"/>
-        </w:rPr>
-        <w:t xml:space="preserve"> </w:t>
-      </w:r>
-      <w:r>
-        <w:rPr>
-          <w:sz w:val="22"/>
-        </w:rPr>
-        <w:t>Loan,</w:t>
       </w:r>
       <w:r>
         <w:rPr>

</xml_diff>

<commit_message>
Doing the Question 5 Generating a monthly statement for the give account by ID.
</commit_message>
<xml_diff>
--- a/Bank_Account_System-Requirements.docx
+++ b/Bank_Account_System-Requirements.docx
@@ -260,17 +260,23 @@
         <w:ind w:left="460" w:right="103" w:hanging="361"/>
         <w:jc w:val="left"/>
         <w:rPr>
-          <w:sz w:val="22"/>
-        </w:rPr>
-      </w:pPr>
-      <w:r>
-        <w:rPr>
+          <w:strike/>
+          <w:dstrike w:val="0"/>
+          <w:sz w:val="22"/>
+        </w:rPr>
+      </w:pPr>
+      <w:r>
+        <w:rPr>
+          <w:strike/>
+          <w:dstrike w:val="0"/>
           <w:sz w:val="22"/>
         </w:rPr>
         <w:t>Create</w:t>
       </w:r>
       <w:r>
         <w:rPr>
+          <w:strike/>
+          <w:dstrike w:val="0"/>
           <w:spacing w:val="5"/>
           <w:sz w:val="22"/>
         </w:rPr>
@@ -278,12 +284,16 @@
       </w:r>
       <w:r>
         <w:rPr>
+          <w:strike/>
+          <w:dstrike w:val="0"/>
           <w:sz w:val="22"/>
         </w:rPr>
         <w:t>the</w:t>
       </w:r>
       <w:r>
         <w:rPr>
+          <w:strike/>
+          <w:dstrike w:val="0"/>
           <w:spacing w:val="6"/>
           <w:sz w:val="22"/>
         </w:rPr>
@@ -291,12 +301,16 @@
       </w:r>
       <w:r>
         <w:rPr>
+          <w:strike/>
+          <w:dstrike w:val="0"/>
           <w:sz w:val="22"/>
         </w:rPr>
         <w:t>necessary</w:t>
       </w:r>
       <w:r>
         <w:rPr>
+          <w:strike/>
+          <w:dstrike w:val="0"/>
           <w:spacing w:val="6"/>
           <w:sz w:val="22"/>
         </w:rPr>
@@ -304,12 +318,16 @@
       </w:r>
       <w:r>
         <w:rPr>
+          <w:strike/>
+          <w:dstrike w:val="0"/>
           <w:sz w:val="22"/>
         </w:rPr>
         <w:t>entity</w:t>
       </w:r>
       <w:r>
         <w:rPr>
+          <w:strike/>
+          <w:dstrike w:val="0"/>
           <w:spacing w:val="4"/>
           <w:sz w:val="22"/>
         </w:rPr>
@@ -317,12 +335,16 @@
       </w:r>
       <w:r>
         <w:rPr>
+          <w:strike/>
+          <w:dstrike w:val="0"/>
           <w:sz w:val="22"/>
         </w:rPr>
         <w:t>classes</w:t>
       </w:r>
       <w:r>
         <w:rPr>
+          <w:strike/>
+          <w:dstrike w:val="0"/>
           <w:spacing w:val="7"/>
           <w:sz w:val="22"/>
         </w:rPr>
@@ -330,12 +352,16 @@
       </w:r>
       <w:r>
         <w:rPr>
+          <w:strike/>
+          <w:dstrike w:val="0"/>
           <w:sz w:val="22"/>
         </w:rPr>
         <w:t>(Account,</w:t>
       </w:r>
       <w:r>
         <w:rPr>
+          <w:strike/>
+          <w:dstrike w:val="0"/>
           <w:spacing w:val="6"/>
           <w:sz w:val="22"/>
         </w:rPr>
@@ -343,12 +369,16 @@
       </w:r>
       <w:r>
         <w:rPr>
+          <w:strike/>
+          <w:dstrike w:val="0"/>
           <w:sz w:val="22"/>
         </w:rPr>
         <w:t>Customer,</w:t>
       </w:r>
       <w:r>
         <w:rPr>
+          <w:strike/>
+          <w:dstrike w:val="0"/>
           <w:spacing w:val="1"/>
           <w:sz w:val="22"/>
         </w:rPr>
@@ -356,12 +386,16 @@
       </w:r>
       <w:r>
         <w:rPr>
+          <w:strike/>
+          <w:dstrike w:val="0"/>
           <w:sz w:val="22"/>
         </w:rPr>
         <w:t>Transaction,</w:t>
       </w:r>
       <w:r>
         <w:rPr>
+          <w:strike/>
+          <w:dstrike w:val="0"/>
           <w:spacing w:val="6"/>
           <w:sz w:val="22"/>
         </w:rPr>
@@ -369,12 +403,16 @@
       </w:r>
       <w:r>
         <w:rPr>
+          <w:strike/>
+          <w:dstrike w:val="0"/>
           <w:sz w:val="22"/>
         </w:rPr>
         <w:t>Loan,</w:t>
       </w:r>
       <w:r>
         <w:rPr>
+          <w:strike/>
+          <w:dstrike w:val="0"/>
           <w:spacing w:val="6"/>
           <w:sz w:val="22"/>
         </w:rPr>
@@ -382,12 +420,16 @@
       </w:r>
       <w:r>
         <w:rPr>
+          <w:strike/>
+          <w:dstrike w:val="0"/>
           <w:sz w:val="22"/>
         </w:rPr>
         <w:t>and</w:t>
       </w:r>
       <w:r>
         <w:rPr>
+          <w:strike/>
+          <w:dstrike w:val="0"/>
           <w:spacing w:val="4"/>
           <w:sz w:val="22"/>
         </w:rPr>
@@ -395,12 +437,16 @@
       </w:r>
       <w:r>
         <w:rPr>
+          <w:strike/>
+          <w:dstrike w:val="0"/>
           <w:sz w:val="22"/>
         </w:rPr>
         <w:t>CreditCard)</w:t>
       </w:r>
       <w:r>
         <w:rPr>
+          <w:strike/>
+          <w:dstrike w:val="0"/>
           <w:spacing w:val="7"/>
           <w:sz w:val="22"/>
         </w:rPr>
@@ -408,12 +454,16 @@
       </w:r>
       <w:r>
         <w:rPr>
+          <w:strike/>
+          <w:dstrike w:val="0"/>
           <w:sz w:val="22"/>
         </w:rPr>
         <w:t>with</w:t>
       </w:r>
       <w:r>
         <w:rPr>
+          <w:strike/>
+          <w:dstrike w:val="0"/>
           <w:spacing w:val="6"/>
           <w:sz w:val="22"/>
         </w:rPr>
@@ -421,12 +471,16 @@
       </w:r>
       <w:r>
         <w:rPr>
+          <w:strike/>
+          <w:dstrike w:val="0"/>
           <w:sz w:val="22"/>
         </w:rPr>
         <w:t>their</w:t>
       </w:r>
       <w:r>
         <w:rPr>
+          <w:strike/>
+          <w:dstrike w:val="0"/>
           <w:spacing w:val="7"/>
           <w:sz w:val="22"/>
         </w:rPr>
@@ -434,12 +488,16 @@
       </w:r>
       <w:r>
         <w:rPr>
+          <w:strike/>
+          <w:dstrike w:val="0"/>
           <w:sz w:val="22"/>
         </w:rPr>
         <w:t>respective</w:t>
       </w:r>
       <w:r>
         <w:rPr>
+          <w:strike/>
+          <w:dstrike w:val="0"/>
           <w:spacing w:val="-52"/>
           <w:sz w:val="22"/>
         </w:rPr>
@@ -447,12 +505,16 @@
       </w:r>
       <w:r>
         <w:rPr>
+          <w:strike/>
+          <w:dstrike w:val="0"/>
           <w:sz w:val="22"/>
         </w:rPr>
         <w:t>attributes,</w:t>
       </w:r>
       <w:r>
         <w:rPr>
+          <w:strike/>
+          <w:dstrike w:val="0"/>
           <w:spacing w:val="-1"/>
           <w:sz w:val="22"/>
         </w:rPr>
@@ -460,12 +522,16 @@
       </w:r>
       <w:r>
         <w:rPr>
+          <w:strike/>
+          <w:dstrike w:val="0"/>
           <w:sz w:val="22"/>
         </w:rPr>
         <w:t>annotations,</w:t>
       </w:r>
       <w:r>
         <w:rPr>
+          <w:strike/>
+          <w:dstrike w:val="0"/>
           <w:spacing w:val="-2"/>
           <w:sz w:val="22"/>
         </w:rPr>
@@ -473,12 +539,16 @@
       </w:r>
       <w:r>
         <w:rPr>
+          <w:strike/>
+          <w:dstrike w:val="0"/>
           <w:sz w:val="22"/>
         </w:rPr>
         <w:t>and</w:t>
       </w:r>
       <w:r>
         <w:rPr>
+          <w:strike/>
+          <w:dstrike w:val="0"/>
           <w:spacing w:val="-2"/>
           <w:sz w:val="22"/>
         </w:rPr>
@@ -486,6 +556,8 @@
       </w:r>
       <w:r>
         <w:rPr>
+          <w:strike/>
+          <w:dstrike w:val="0"/>
           <w:sz w:val="22"/>
         </w:rPr>
         <w:t>relationships.</w:t>
@@ -505,17 +577,23 @@
         <w:ind w:left="460" w:right="0" w:hanging="361"/>
         <w:jc w:val="left"/>
         <w:rPr>
-          <w:sz w:val="22"/>
-        </w:rPr>
-      </w:pPr>
-      <w:r>
-        <w:rPr>
+          <w:strike/>
+          <w:dstrike w:val="0"/>
+          <w:sz w:val="22"/>
+        </w:rPr>
+      </w:pPr>
+      <w:r>
+        <w:rPr>
+          <w:strike/>
+          <w:dstrike w:val="0"/>
           <w:sz w:val="22"/>
         </w:rPr>
         <w:t>Set</w:t>
       </w:r>
       <w:r>
         <w:rPr>
+          <w:strike/>
+          <w:dstrike w:val="0"/>
           <w:spacing w:val="-2"/>
           <w:sz w:val="22"/>
         </w:rPr>
@@ -523,12 +601,16 @@
       </w:r>
       <w:r>
         <w:rPr>
+          <w:strike/>
+          <w:dstrike w:val="0"/>
           <w:sz w:val="22"/>
         </w:rPr>
         <w:t>up</w:t>
       </w:r>
       <w:r>
         <w:rPr>
+          <w:strike/>
+          <w:dstrike w:val="0"/>
           <w:spacing w:val="-6"/>
           <w:sz w:val="22"/>
         </w:rPr>
@@ -536,12 +618,16 @@
       </w:r>
       <w:r>
         <w:rPr>
+          <w:strike/>
+          <w:dstrike w:val="0"/>
           <w:sz w:val="22"/>
         </w:rPr>
         <w:t>the</w:t>
       </w:r>
       <w:r>
         <w:rPr>
+          <w:strike/>
+          <w:dstrike w:val="0"/>
           <w:spacing w:val="-4"/>
           <w:sz w:val="22"/>
         </w:rPr>
@@ -549,25 +635,33 @@
       </w:r>
       <w:r>
         <w:rPr>
+          <w:strike/>
+          <w:dstrike w:val="0"/>
           <w:sz w:val="22"/>
         </w:rPr>
         <w:t>database</w:t>
       </w:r>
       <w:r>
         <w:rPr>
-          <w:spacing w:val="-3"/>
-          <w:sz w:val="22"/>
-        </w:rPr>
-        <w:t xml:space="preserve"> </w:t>
-      </w:r>
-      <w:r>
-        <w:rPr>
+          <w:strike/>
+          <w:dstrike w:val="0"/>
+          <w:spacing w:val="-3"/>
+          <w:sz w:val="22"/>
+        </w:rPr>
+        <w:t xml:space="preserve"> </w:t>
+      </w:r>
+      <w:r>
+        <w:rPr>
+          <w:strike/>
+          <w:dstrike w:val="0"/>
           <w:sz w:val="22"/>
         </w:rPr>
         <w:t>connection</w:t>
       </w:r>
       <w:r>
         <w:rPr>
+          <w:strike/>
+          <w:dstrike w:val="0"/>
           <w:spacing w:val="-2"/>
           <w:sz w:val="22"/>
         </w:rPr>
@@ -575,25 +669,33 @@
       </w:r>
       <w:r>
         <w:rPr>
+          <w:strike/>
+          <w:dstrike w:val="0"/>
           <w:sz w:val="22"/>
         </w:rPr>
         <w:t>and</w:t>
       </w:r>
       <w:r>
         <w:rPr>
-          <w:spacing w:val="-3"/>
-          <w:sz w:val="22"/>
-        </w:rPr>
-        <w:t xml:space="preserve"> </w:t>
-      </w:r>
-      <w:r>
-        <w:rPr>
+          <w:strike/>
+          <w:dstrike w:val="0"/>
+          <w:spacing w:val="-3"/>
+          <w:sz w:val="22"/>
+        </w:rPr>
+        <w:t xml:space="preserve"> </w:t>
+      </w:r>
+      <w:r>
+        <w:rPr>
+          <w:strike/>
+          <w:dstrike w:val="0"/>
           <w:sz w:val="22"/>
         </w:rPr>
         <w:t>the</w:t>
       </w:r>
       <w:r>
         <w:rPr>
+          <w:strike/>
+          <w:dstrike w:val="0"/>
           <w:spacing w:val="-2"/>
           <w:sz w:val="22"/>
         </w:rPr>
@@ -601,12 +703,16 @@
       </w:r>
       <w:r>
         <w:rPr>
+          <w:strike/>
+          <w:dstrike w:val="0"/>
           <w:sz w:val="22"/>
         </w:rPr>
         <w:t>necessary</w:t>
       </w:r>
       <w:r>
         <w:rPr>
+          <w:strike/>
+          <w:dstrike w:val="0"/>
           <w:spacing w:val="-6"/>
           <w:sz w:val="22"/>
         </w:rPr>
@@ -614,25 +720,33 @@
       </w:r>
       <w:r>
         <w:rPr>
+          <w:strike/>
+          <w:dstrike w:val="0"/>
           <w:sz w:val="22"/>
         </w:rPr>
         <w:t>repositories</w:t>
       </w:r>
       <w:r>
         <w:rPr>
-          <w:spacing w:val="-3"/>
-          <w:sz w:val="22"/>
-        </w:rPr>
-        <w:t xml:space="preserve"> </w:t>
-      </w:r>
-      <w:r>
-        <w:rPr>
+          <w:strike/>
+          <w:dstrike w:val="0"/>
+          <w:spacing w:val="-3"/>
+          <w:sz w:val="22"/>
+        </w:rPr>
+        <w:t xml:space="preserve"> </w:t>
+      </w:r>
+      <w:r>
+        <w:rPr>
+          <w:strike/>
+          <w:dstrike w:val="0"/>
           <w:sz w:val="22"/>
         </w:rPr>
         <w:t>for</w:t>
       </w:r>
       <w:r>
         <w:rPr>
+          <w:strike/>
+          <w:dstrike w:val="0"/>
           <w:spacing w:val="-2"/>
           <w:sz w:val="22"/>
         </w:rPr>
@@ -640,12 +754,16 @@
       </w:r>
       <w:r>
         <w:rPr>
+          <w:strike/>
+          <w:dstrike w:val="0"/>
           <w:sz w:val="22"/>
         </w:rPr>
         <w:t>each</w:t>
       </w:r>
       <w:r>
         <w:rPr>
+          <w:strike/>
+          <w:dstrike w:val="0"/>
           <w:spacing w:val="-6"/>
           <w:sz w:val="22"/>
         </w:rPr>
@@ -653,6 +771,8 @@
       </w:r>
       <w:r>
         <w:rPr>
+          <w:strike/>
+          <w:dstrike w:val="0"/>
           <w:sz w:val="22"/>
         </w:rPr>
         <w:t>entity.</w:t>
@@ -672,43 +792,57 @@
         <w:ind w:left="460" w:right="0" w:hanging="361"/>
         <w:jc w:val="left"/>
         <w:rPr>
-          <w:sz w:val="22"/>
-        </w:rPr>
-      </w:pPr>
-      <w:r>
-        <w:rPr>
+          <w:strike/>
+          <w:dstrike w:val="0"/>
+          <w:sz w:val="22"/>
+        </w:rPr>
+      </w:pPr>
+      <w:r>
+        <w:rPr>
+          <w:strike/>
+          <w:dstrike w:val="0"/>
           <w:sz w:val="22"/>
         </w:rPr>
         <w:t>Create</w:t>
       </w:r>
       <w:r>
         <w:rPr>
-          <w:spacing w:val="-3"/>
-          <w:sz w:val="22"/>
-        </w:rPr>
-        <w:t xml:space="preserve"> </w:t>
-      </w:r>
-      <w:r>
-        <w:rPr>
+          <w:strike/>
+          <w:dstrike w:val="0"/>
+          <w:spacing w:val="-3"/>
+          <w:sz w:val="22"/>
+        </w:rPr>
+        <w:t xml:space="preserve"> </w:t>
+      </w:r>
+      <w:r>
+        <w:rPr>
+          <w:strike/>
+          <w:dstrike w:val="0"/>
           <w:sz w:val="22"/>
         </w:rPr>
         <w:t>the</w:t>
       </w:r>
       <w:r>
         <w:rPr>
-          <w:spacing w:val="-3"/>
-          <w:sz w:val="22"/>
-        </w:rPr>
-        <w:t xml:space="preserve"> </w:t>
-      </w:r>
-      <w:r>
-        <w:rPr>
+          <w:strike/>
+          <w:dstrike w:val="0"/>
+          <w:spacing w:val="-3"/>
+          <w:sz w:val="22"/>
+        </w:rPr>
+        <w:t xml:space="preserve"> </w:t>
+      </w:r>
+      <w:r>
+        <w:rPr>
+          <w:strike/>
+          <w:dstrike w:val="0"/>
           <w:sz w:val="22"/>
         </w:rPr>
         <w:t>necessary</w:t>
       </w:r>
       <w:r>
         <w:rPr>
+          <w:strike/>
+          <w:dstrike w:val="0"/>
           <w:spacing w:val="-2"/>
           <w:sz w:val="22"/>
         </w:rPr>
@@ -716,25 +850,33 @@
       </w:r>
       <w:r>
         <w:rPr>
+          <w:strike/>
+          <w:dstrike w:val="0"/>
           <w:sz w:val="22"/>
         </w:rPr>
         <w:t>services</w:t>
       </w:r>
       <w:r>
         <w:rPr>
-          <w:spacing w:val="-3"/>
-          <w:sz w:val="22"/>
-        </w:rPr>
-        <w:t xml:space="preserve"> </w:t>
-      </w:r>
-      <w:r>
-        <w:rPr>
+          <w:strike/>
+          <w:dstrike w:val="0"/>
+          <w:spacing w:val="-3"/>
+          <w:sz w:val="22"/>
+        </w:rPr>
+        <w:t xml:space="preserve"> </w:t>
+      </w:r>
+      <w:r>
+        <w:rPr>
+          <w:strike/>
+          <w:dstrike w:val="0"/>
           <w:sz w:val="22"/>
         </w:rPr>
         <w:t>to</w:t>
       </w:r>
       <w:r>
         <w:rPr>
+          <w:strike/>
+          <w:dstrike w:val="0"/>
           <w:spacing w:val="-5"/>
           <w:sz w:val="22"/>
         </w:rPr>
@@ -742,12 +884,16 @@
       </w:r>
       <w:r>
         <w:rPr>
+          <w:strike/>
+          <w:dstrike w:val="0"/>
           <w:sz w:val="22"/>
         </w:rPr>
         <w:t>handle</w:t>
       </w:r>
       <w:r>
         <w:rPr>
+          <w:strike/>
+          <w:dstrike w:val="0"/>
           <w:spacing w:val="-4"/>
           <w:sz w:val="22"/>
         </w:rPr>
@@ -755,38 +901,50 @@
       </w:r>
       <w:r>
         <w:rPr>
+          <w:strike/>
+          <w:dstrike w:val="0"/>
           <w:sz w:val="22"/>
         </w:rPr>
         <w:t>the</w:t>
       </w:r>
       <w:r>
         <w:rPr>
-          <w:spacing w:val="-3"/>
-          <w:sz w:val="22"/>
-        </w:rPr>
-        <w:t xml:space="preserve"> </w:t>
-      </w:r>
-      <w:r>
-        <w:rPr>
+          <w:strike/>
+          <w:dstrike w:val="0"/>
+          <w:spacing w:val="-3"/>
+          <w:sz w:val="22"/>
+        </w:rPr>
+        <w:t xml:space="preserve"> </w:t>
+      </w:r>
+      <w:r>
+        <w:rPr>
+          <w:strike/>
+          <w:dstrike w:val="0"/>
           <w:sz w:val="22"/>
         </w:rPr>
         <w:t>business</w:t>
       </w:r>
       <w:r>
         <w:rPr>
-          <w:spacing w:val="-3"/>
-          <w:sz w:val="22"/>
-        </w:rPr>
-        <w:t xml:space="preserve"> </w:t>
-      </w:r>
-      <w:r>
-        <w:rPr>
+          <w:strike/>
+          <w:dstrike w:val="0"/>
+          <w:spacing w:val="-3"/>
+          <w:sz w:val="22"/>
+        </w:rPr>
+        <w:t xml:space="preserve"> </w:t>
+      </w:r>
+      <w:r>
+        <w:rPr>
+          <w:strike/>
+          <w:dstrike w:val="0"/>
           <w:sz w:val="22"/>
         </w:rPr>
         <w:t>logic</w:t>
       </w:r>
       <w:r>
         <w:rPr>
+          <w:strike/>
+          <w:dstrike w:val="0"/>
           <w:spacing w:val="-2"/>
           <w:sz w:val="22"/>
         </w:rPr>
@@ -794,25 +952,33 @@
       </w:r>
       <w:r>
         <w:rPr>
+          <w:strike/>
+          <w:dstrike w:val="0"/>
           <w:sz w:val="22"/>
         </w:rPr>
         <w:t>and</w:t>
       </w:r>
       <w:r>
         <w:rPr>
-          <w:spacing w:val="-3"/>
-          <w:sz w:val="22"/>
-        </w:rPr>
-        <w:t xml:space="preserve"> </w:t>
-      </w:r>
-      <w:r>
-        <w:rPr>
+          <w:strike/>
+          <w:dstrike w:val="0"/>
+          <w:spacing w:val="-3"/>
+          <w:sz w:val="22"/>
+        </w:rPr>
+        <w:t xml:space="preserve"> </w:t>
+      </w:r>
+      <w:r>
+        <w:rPr>
+          <w:strike/>
+          <w:dstrike w:val="0"/>
           <w:sz w:val="22"/>
         </w:rPr>
         <w:t>implement</w:t>
       </w:r>
       <w:r>
         <w:rPr>
+          <w:strike/>
+          <w:dstrike w:val="0"/>
           <w:spacing w:val="-1"/>
           <w:sz w:val="22"/>
         </w:rPr>
@@ -820,51 +986,67 @@
       </w:r>
       <w:r>
         <w:rPr>
+          <w:strike/>
+          <w:dstrike w:val="0"/>
           <w:sz w:val="22"/>
         </w:rPr>
         <w:t>the</w:t>
       </w:r>
       <w:r>
         <w:rPr>
-          <w:spacing w:val="-3"/>
-          <w:sz w:val="22"/>
-        </w:rPr>
-        <w:t xml:space="preserve"> </w:t>
-      </w:r>
-      <w:r>
-        <w:rPr>
+          <w:strike/>
+          <w:dstrike w:val="0"/>
+          <w:spacing w:val="-3"/>
+          <w:sz w:val="22"/>
+        </w:rPr>
+        <w:t xml:space="preserve"> </w:t>
+      </w:r>
+      <w:r>
+        <w:rPr>
+          <w:strike/>
+          <w:dstrike w:val="0"/>
           <w:sz w:val="22"/>
         </w:rPr>
         <w:t>CRUD</w:t>
       </w:r>
       <w:r>
         <w:rPr>
-          <w:spacing w:val="-3"/>
-          <w:sz w:val="22"/>
-        </w:rPr>
-        <w:t xml:space="preserve"> </w:t>
-      </w:r>
-      <w:r>
-        <w:rPr>
+          <w:strike/>
+          <w:dstrike w:val="0"/>
+          <w:spacing w:val="-3"/>
+          <w:sz w:val="22"/>
+        </w:rPr>
+        <w:t xml:space="preserve"> </w:t>
+      </w:r>
+      <w:r>
+        <w:rPr>
+          <w:strike/>
+          <w:dstrike w:val="0"/>
           <w:sz w:val="22"/>
         </w:rPr>
         <w:t>operations</w:t>
       </w:r>
       <w:r>
         <w:rPr>
-          <w:spacing w:val="-3"/>
-          <w:sz w:val="22"/>
-        </w:rPr>
-        <w:t xml:space="preserve"> </w:t>
-      </w:r>
-      <w:r>
-        <w:rPr>
+          <w:strike/>
+          <w:dstrike w:val="0"/>
+          <w:spacing w:val="-3"/>
+          <w:sz w:val="22"/>
+        </w:rPr>
+        <w:t xml:space="preserve"> </w:t>
+      </w:r>
+      <w:r>
+        <w:rPr>
+          <w:strike/>
+          <w:dstrike w:val="0"/>
           <w:sz w:val="22"/>
         </w:rPr>
         <w:t>for</w:t>
       </w:r>
       <w:r>
         <w:rPr>
+          <w:strike/>
+          <w:dstrike w:val="0"/>
           <w:spacing w:val="-2"/>
           <w:sz w:val="22"/>
         </w:rPr>
@@ -872,12 +1054,16 @@
       </w:r>
       <w:r>
         <w:rPr>
+          <w:strike/>
+          <w:dstrike w:val="0"/>
           <w:sz w:val="22"/>
         </w:rPr>
         <w:t>each</w:t>
       </w:r>
       <w:r>
         <w:rPr>
+          <w:strike/>
+          <w:dstrike w:val="0"/>
           <w:spacing w:val="-6"/>
           <w:sz w:val="22"/>
         </w:rPr>
@@ -885,6 +1071,8 @@
       </w:r>
       <w:r>
         <w:rPr>
+          <w:strike/>
+          <w:dstrike w:val="0"/>
           <w:sz w:val="22"/>
         </w:rPr>
         <w:t>entity.</w:t>
@@ -1379,7 +1567,6 @@
         </w:rPr>
         <w:t xml:space="preserve"> </w:t>
       </w:r>
-      <w:bookmarkStart w:id="0" w:name="_GoBack"/>
       <w:r>
         <w:rPr>
           <w:strike/>
@@ -1388,7 +1575,6 @@
         </w:rPr>
         <w:t>Loan</w:t>
       </w:r>
-      <w:bookmarkEnd w:id="0"/>
       <w:r>
         <w:rPr>
           <w:sz w:val="22"/>
@@ -1417,6 +1603,8 @@
       </w:r>
       <w:r>
         <w:rPr>
+          <w:strike/>
+          <w:dstrike w:val="0"/>
           <w:sz w:val="22"/>
         </w:rPr>
         <w:t>CreditCard</w:t>
@@ -1552,6 +1740,23 @@
       <w:pPr>
         <w:pStyle w:val="6"/>
         <w:numPr>
+          <w:numId w:val="0"/>
+        </w:numPr>
+        <w:tabs>
+          <w:tab w:val="left" w:pos="461"/>
+        </w:tabs>
+        <w:spacing w:before="20" w:after="0" w:line="240" w:lineRule="auto"/>
+        <w:ind w:left="99" w:leftChars="0" w:right="0" w:rightChars="0"/>
+        <w:jc w:val="left"/>
+        <w:rPr>
+          <w:sz w:val="22"/>
+        </w:rPr>
+      </w:pPr>
+    </w:p>
+    <w:p>
+      <w:pPr>
+        <w:pStyle w:val="6"/>
+        <w:numPr>
           <w:ilvl w:val="0"/>
           <w:numId w:val="1"/>
         </w:numPr>
@@ -2892,56 +3097,74 @@
         <w:ind w:left="820" w:right="0" w:hanging="361"/>
         <w:jc w:val="left"/>
         <w:rPr>
-          <w:sz w:val="22"/>
-        </w:rPr>
-      </w:pPr>
-      <w:r>
-        <w:rPr>
+          <w:strike/>
+          <w:dstrike w:val="0"/>
+          <w:sz w:val="22"/>
+        </w:rPr>
+      </w:pPr>
+      <w:r>
+        <w:rPr>
+          <w:strike/>
+          <w:dstrike w:val="0"/>
           <w:sz w:val="22"/>
         </w:rPr>
         <w:t>Create</w:t>
       </w:r>
       <w:r>
         <w:rPr>
-          <w:spacing w:val="-3"/>
-          <w:sz w:val="22"/>
-        </w:rPr>
-        <w:t xml:space="preserve"> </w:t>
-      </w:r>
-      <w:r>
-        <w:rPr>
+          <w:strike/>
+          <w:dstrike w:val="0"/>
+          <w:spacing w:val="-3"/>
+          <w:sz w:val="22"/>
+        </w:rPr>
+        <w:t xml:space="preserve"> </w:t>
+      </w:r>
+      <w:r>
+        <w:rPr>
+          <w:strike/>
+          <w:dstrike w:val="0"/>
           <w:sz w:val="22"/>
         </w:rPr>
         <w:t>a</w:t>
       </w:r>
       <w:r>
         <w:rPr>
-          <w:spacing w:val="-3"/>
-          <w:sz w:val="22"/>
-        </w:rPr>
-        <w:t xml:space="preserve"> </w:t>
-      </w:r>
-      <w:r>
-        <w:rPr>
+          <w:strike/>
+          <w:dstrike w:val="0"/>
+          <w:spacing w:val="-3"/>
+          <w:sz w:val="22"/>
+        </w:rPr>
+        <w:t xml:space="preserve"> </w:t>
+      </w:r>
+      <w:r>
+        <w:rPr>
+          <w:strike/>
+          <w:dstrike w:val="0"/>
           <w:sz w:val="22"/>
         </w:rPr>
         <w:t>new</w:t>
       </w:r>
       <w:r>
         <w:rPr>
-          <w:spacing w:val="-3"/>
-          <w:sz w:val="22"/>
-        </w:rPr>
-        <w:t xml:space="preserve"> </w:t>
-      </w:r>
-      <w:r>
-        <w:rPr>
+          <w:strike/>
+          <w:dstrike w:val="0"/>
+          <w:spacing w:val="-3"/>
+          <w:sz w:val="22"/>
+        </w:rPr>
+        <w:t xml:space="preserve"> </w:t>
+      </w:r>
+      <w:r>
+        <w:rPr>
+          <w:strike/>
+          <w:dstrike w:val="0"/>
           <w:sz w:val="22"/>
         </w:rPr>
         <w:t>account</w:t>
       </w:r>
       <w:r>
         <w:rPr>
+          <w:strike/>
+          <w:dstrike w:val="0"/>
           <w:spacing w:val="-2"/>
           <w:sz w:val="22"/>
         </w:rPr>
@@ -2949,12 +3172,16 @@
       </w:r>
       <w:r>
         <w:rPr>
+          <w:strike/>
+          <w:dstrike w:val="0"/>
           <w:sz w:val="22"/>
         </w:rPr>
         <w:t>for</w:t>
       </w:r>
       <w:r>
         <w:rPr>
+          <w:strike/>
+          <w:dstrike w:val="0"/>
           <w:spacing w:val="-2"/>
           <w:sz w:val="22"/>
         </w:rPr>
@@ -2962,12 +3189,16 @@
       </w:r>
       <w:r>
         <w:rPr>
+          <w:strike/>
+          <w:dstrike w:val="0"/>
           <w:sz w:val="22"/>
         </w:rPr>
         <w:t>a</w:t>
       </w:r>
       <w:r>
         <w:rPr>
+          <w:strike/>
+          <w:dstrike w:val="0"/>
           <w:spacing w:val="-5"/>
           <w:sz w:val="22"/>
         </w:rPr>
@@ -2975,6 +3206,8 @@
       </w:r>
       <w:r>
         <w:rPr>
+          <w:strike/>
+          <w:dstrike w:val="0"/>
           <w:sz w:val="22"/>
         </w:rPr>
         <w:t>customer.</w:t>
@@ -2994,17 +3227,23 @@
         <w:ind w:left="820" w:right="0" w:hanging="361"/>
         <w:jc w:val="left"/>
         <w:rPr>
-          <w:sz w:val="22"/>
-        </w:rPr>
-      </w:pPr>
-      <w:r>
-        <w:rPr>
+          <w:strike/>
+          <w:dstrike w:val="0"/>
+          <w:sz w:val="22"/>
+        </w:rPr>
+      </w:pPr>
+      <w:r>
+        <w:rPr>
+          <w:strike/>
+          <w:dstrike w:val="0"/>
           <w:sz w:val="22"/>
         </w:rPr>
         <w:t>Retrieve</w:t>
       </w:r>
       <w:r>
         <w:rPr>
+          <w:strike/>
+          <w:dstrike w:val="0"/>
           <w:spacing w:val="-4"/>
           <w:sz w:val="22"/>
         </w:rPr>
@@ -3012,12 +3251,16 @@
       </w:r>
       <w:r>
         <w:rPr>
+          <w:strike/>
+          <w:dstrike w:val="0"/>
           <w:sz w:val="22"/>
         </w:rPr>
         <w:t>the</w:t>
       </w:r>
       <w:r>
         <w:rPr>
+          <w:strike/>
+          <w:dstrike w:val="0"/>
           <w:spacing w:val="-1"/>
           <w:sz w:val="22"/>
         </w:rPr>
@@ -3025,12 +3268,16 @@
       </w:r>
       <w:r>
         <w:rPr>
+          <w:strike/>
+          <w:dstrike w:val="0"/>
           <w:sz w:val="22"/>
         </w:rPr>
         <w:t>account balance</w:t>
       </w:r>
       <w:r>
         <w:rPr>
+          <w:strike/>
+          <w:dstrike w:val="0"/>
           <w:spacing w:val="-1"/>
           <w:sz w:val="22"/>
         </w:rPr>
@@ -3038,25 +3285,33 @@
       </w:r>
       <w:r>
         <w:rPr>
+          <w:strike/>
+          <w:dstrike w:val="0"/>
           <w:sz w:val="22"/>
         </w:rPr>
         <w:t>for</w:t>
       </w:r>
       <w:r>
         <w:rPr>
-          <w:spacing w:val="-3"/>
-          <w:sz w:val="22"/>
-        </w:rPr>
-        <w:t xml:space="preserve"> </w:t>
-      </w:r>
-      <w:r>
-        <w:rPr>
+          <w:strike/>
+          <w:dstrike w:val="0"/>
+          <w:spacing w:val="-3"/>
+          <w:sz w:val="22"/>
+        </w:rPr>
+        <w:t xml:space="preserve"> </w:t>
+      </w:r>
+      <w:r>
+        <w:rPr>
+          <w:strike/>
+          <w:dstrike w:val="0"/>
           <w:sz w:val="22"/>
         </w:rPr>
         <w:t>a</w:t>
       </w:r>
       <w:r>
         <w:rPr>
+          <w:strike/>
+          <w:dstrike w:val="0"/>
           <w:spacing w:val="-1"/>
           <w:sz w:val="22"/>
         </w:rPr>
@@ -3064,12 +3319,16 @@
       </w:r>
       <w:r>
         <w:rPr>
+          <w:strike/>
+          <w:dstrike w:val="0"/>
           <w:sz w:val="22"/>
         </w:rPr>
         <w:t>specific</w:t>
       </w:r>
       <w:r>
         <w:rPr>
+          <w:strike/>
+          <w:dstrike w:val="0"/>
           <w:spacing w:val="-1"/>
           <w:sz w:val="22"/>
         </w:rPr>
@@ -3077,9 +3336,21 @@
       </w:r>
       <w:r>
         <w:rPr>
+          <w:strike/>
+          <w:dstrike w:val="0"/>
           <w:sz w:val="22"/>
         </w:rPr>
         <w:t>account.</w:t>
+      </w:r>
+      <w:r>
+        <w:rPr>
+          <w:rFonts w:hint="default"/>
+          <w:strike/>
+          <w:dstrike w:val="0"/>
+          <w:sz w:val="22"/>
+          <w:lang w:val="en-US"/>
+        </w:rPr>
+        <w:t>(Update account)</w:t>
       </w:r>
     </w:p>
     <w:p>
@@ -5718,25 +5989,12 @@
     </w:p>
     <w:p>
       <w:pPr>
-        <w:spacing w:after="0" w:line="240" w:lineRule="auto"/>
-        <w:jc w:val="left"/>
-        <w:rPr>
-          <w:sz w:val="22"/>
-        </w:rPr>
-        <w:sectPr>
-          <w:type w:val="continuous"/>
-          <w:pgSz w:w="12240" w:h="15840"/>
-          <w:pgMar w:top="640" w:right="620" w:bottom="280" w:left="980" w:header="720" w:footer="720" w:gutter="0"/>
-          <w:cols w:space="720" w:num="1"/>
-        </w:sectPr>
-      </w:pPr>
-    </w:p>
-    <w:p>
-      <w:pPr>
         <w:pStyle w:val="4"/>
         <w:spacing w:before="81"/>
         <w:ind w:left="100" w:firstLine="0"/>
       </w:pPr>
+      <w:bookmarkStart w:id="0" w:name="_GoBack"/>
+      <w:bookmarkEnd w:id="0"/>
       <w:r>
         <w:t>CreditCard</w:t>
       </w:r>

</xml_diff>

<commit_message>
doing the function that retrives the account balance for a specific account
</commit_message>
<xml_diff>
--- a/Bank_Account_System-Requirements.docx
+++ b/Bank_Account_System-Requirements.docx
@@ -1740,6 +1740,7 @@
       <w:pPr>
         <w:pStyle w:val="6"/>
         <w:numPr>
+          <w:ilvl w:val="0"/>
           <w:numId w:val="0"/>
         </w:numPr>
         <w:tabs>
@@ -3558,30 +3559,41 @@
         <w:ind w:left="820" w:right="0" w:hanging="361"/>
         <w:jc w:val="left"/>
         <w:rPr>
-          <w:sz w:val="22"/>
-        </w:rPr>
-      </w:pPr>
-      <w:r>
-        <w:rPr>
+          <w:strike/>
+          <w:dstrike w:val="0"/>
+          <w:sz w:val="22"/>
+        </w:rPr>
+      </w:pPr>
+      <w:bookmarkStart w:id="0" w:name="_GoBack"/>
+      <w:r>
+        <w:rPr>
+          <w:strike/>
+          <w:dstrike w:val="0"/>
           <w:sz w:val="22"/>
         </w:rPr>
         <w:t>Generate</w:t>
       </w:r>
       <w:r>
         <w:rPr>
-          <w:spacing w:val="-3"/>
-          <w:sz w:val="22"/>
-        </w:rPr>
-        <w:t xml:space="preserve"> </w:t>
-      </w:r>
-      <w:r>
-        <w:rPr>
+          <w:strike/>
+          <w:dstrike w:val="0"/>
+          <w:spacing w:val="-3"/>
+          <w:sz w:val="22"/>
+        </w:rPr>
+        <w:t xml:space="preserve"> </w:t>
+      </w:r>
+      <w:r>
+        <w:rPr>
+          <w:strike/>
+          <w:dstrike w:val="0"/>
           <w:sz w:val="22"/>
         </w:rPr>
         <w:t>a</w:t>
       </w:r>
       <w:r>
         <w:rPr>
+          <w:strike/>
+          <w:dstrike w:val="0"/>
           <w:spacing w:val="-1"/>
           <w:sz w:val="22"/>
         </w:rPr>
@@ -3589,12 +3601,16 @@
       </w:r>
       <w:r>
         <w:rPr>
+          <w:strike/>
+          <w:dstrike w:val="0"/>
           <w:sz w:val="22"/>
         </w:rPr>
         <w:t>monthly</w:t>
       </w:r>
       <w:r>
         <w:rPr>
+          <w:strike/>
+          <w:dstrike w:val="0"/>
           <w:spacing w:val="-1"/>
           <w:sz w:val="22"/>
         </w:rPr>
@@ -3602,50 +3618,65 @@
       </w:r>
       <w:r>
         <w:rPr>
+          <w:strike/>
+          <w:dstrike w:val="0"/>
           <w:sz w:val="22"/>
         </w:rPr>
         <w:t>statement</w:t>
       </w:r>
       <w:r>
         <w:rPr>
-          <w:spacing w:val="-3"/>
-          <w:sz w:val="22"/>
-        </w:rPr>
-        <w:t xml:space="preserve"> </w:t>
-      </w:r>
-      <w:r>
-        <w:rPr>
+          <w:strike/>
+          <w:dstrike w:val="0"/>
+          <w:spacing w:val="-3"/>
+          <w:sz w:val="22"/>
+        </w:rPr>
+        <w:t xml:space="preserve"> </w:t>
+      </w:r>
+      <w:r>
+        <w:rPr>
+          <w:strike/>
+          <w:dstrike w:val="0"/>
           <w:sz w:val="22"/>
         </w:rPr>
         <w:t>for</w:t>
       </w:r>
       <w:r>
         <w:rPr>
-          <w:spacing w:val="-3"/>
-          <w:sz w:val="22"/>
-        </w:rPr>
-        <w:t xml:space="preserve"> </w:t>
-      </w:r>
-      <w:r>
-        <w:rPr>
+          <w:strike/>
+          <w:dstrike w:val="0"/>
+          <w:spacing w:val="-3"/>
+          <w:sz w:val="22"/>
+        </w:rPr>
+        <w:t xml:space="preserve"> </w:t>
+      </w:r>
+      <w:r>
+        <w:rPr>
+          <w:strike/>
+          <w:dstrike w:val="0"/>
           <w:sz w:val="22"/>
         </w:rPr>
         <w:t>the</w:t>
       </w:r>
       <w:r>
         <w:rPr>
-          <w:spacing w:val="-3"/>
-          <w:sz w:val="22"/>
-        </w:rPr>
-        <w:t xml:space="preserve"> </w:t>
-      </w:r>
-      <w:r>
-        <w:rPr>
+          <w:strike/>
+          <w:dstrike w:val="0"/>
+          <w:spacing w:val="-3"/>
+          <w:sz w:val="22"/>
+        </w:rPr>
+        <w:t xml:space="preserve"> </w:t>
+      </w:r>
+      <w:r>
+        <w:rPr>
+          <w:strike/>
+          <w:dstrike w:val="0"/>
           <w:sz w:val="22"/>
         </w:rPr>
         <w:t>account.</w:t>
       </w:r>
     </w:p>
+    <w:bookmarkEnd w:id="0"/>
     <w:p>
       <w:pPr>
         <w:pStyle w:val="6"/>
@@ -5993,8 +6024,6 @@
         <w:spacing w:before="81"/>
         <w:ind w:left="100" w:firstLine="0"/>
       </w:pPr>
-      <w:bookmarkStart w:id="0" w:name="_GoBack"/>
-      <w:bookmarkEnd w:id="0"/>
       <w:r>
         <w:t>CreditCard</w:t>
       </w:r>

</xml_diff>

<commit_message>
Doing the Question 3 for customer entity to  Retrieve the customer's account information, including all their accounts and their current balances.
</commit_message>
<xml_diff>
--- a/Bank_Account_System-Requirements.docx
+++ b/Bank_Account_System-Requirements.docx
@@ -3341,7 +3341,7 @@
           <w:dstrike w:val="0"/>
           <w:sz w:val="22"/>
         </w:rPr>
-        <w:t>account.</w:t>
+        <w:t>account</w:t>
       </w:r>
       <w:r>
         <w:rPr>
@@ -3351,7 +3351,7 @@
           <w:sz w:val="22"/>
           <w:lang w:val="en-US"/>
         </w:rPr>
-        <w:t>(Update account)</w:t>
+        <w:t>.</w:t>
       </w:r>
     </w:p>
     <w:p>
@@ -3564,7 +3564,6 @@
           <w:sz w:val="22"/>
         </w:rPr>
       </w:pPr>
-      <w:bookmarkStart w:id="0" w:name="_GoBack"/>
       <w:r>
         <w:rPr>
           <w:strike/>
@@ -3676,7 +3675,6 @@
         <w:t>account.</w:t>
       </w:r>
     </w:p>
-    <w:bookmarkEnd w:id="0"/>
     <w:p>
       <w:pPr>
         <w:pStyle w:val="6"/>
@@ -3819,30 +3817,40 @@
         <w:ind w:left="820" w:right="0" w:hanging="361"/>
         <w:jc w:val="left"/>
         <w:rPr>
-          <w:sz w:val="22"/>
-        </w:rPr>
-      </w:pPr>
-      <w:r>
-        <w:rPr>
+          <w:strike/>
+          <w:dstrike w:val="0"/>
+          <w:sz w:val="22"/>
+        </w:rPr>
+      </w:pPr>
+      <w:r>
+        <w:rPr>
+          <w:strike/>
+          <w:dstrike w:val="0"/>
           <w:sz w:val="22"/>
         </w:rPr>
         <w:t>Create</w:t>
       </w:r>
       <w:r>
         <w:rPr>
-          <w:spacing w:val="-3"/>
-          <w:sz w:val="22"/>
-        </w:rPr>
-        <w:t xml:space="preserve"> </w:t>
-      </w:r>
-      <w:r>
-        <w:rPr>
+          <w:strike/>
+          <w:dstrike w:val="0"/>
+          <w:spacing w:val="-3"/>
+          <w:sz w:val="22"/>
+        </w:rPr>
+        <w:t xml:space="preserve"> </w:t>
+      </w:r>
+      <w:r>
+        <w:rPr>
+          <w:strike/>
+          <w:dstrike w:val="0"/>
           <w:sz w:val="22"/>
         </w:rPr>
         <w:t>a</w:t>
       </w:r>
       <w:r>
         <w:rPr>
+          <w:strike/>
+          <w:dstrike w:val="0"/>
           <w:spacing w:val="-2"/>
           <w:sz w:val="22"/>
         </w:rPr>
@@ -3850,25 +3858,33 @@
       </w:r>
       <w:r>
         <w:rPr>
+          <w:strike/>
+          <w:dstrike w:val="0"/>
           <w:sz w:val="22"/>
         </w:rPr>
         <w:t>new</w:t>
       </w:r>
       <w:r>
         <w:rPr>
-          <w:spacing w:val="-3"/>
-          <w:sz w:val="22"/>
-        </w:rPr>
-        <w:t xml:space="preserve"> </w:t>
-      </w:r>
-      <w:r>
-        <w:rPr>
+          <w:strike/>
+          <w:dstrike w:val="0"/>
+          <w:spacing w:val="-3"/>
+          <w:sz w:val="22"/>
+        </w:rPr>
+        <w:t xml:space="preserve"> </w:t>
+      </w:r>
+      <w:r>
+        <w:rPr>
+          <w:strike/>
+          <w:dstrike w:val="0"/>
           <w:sz w:val="22"/>
         </w:rPr>
         <w:t>customer</w:t>
       </w:r>
       <w:r>
         <w:rPr>
+          <w:strike/>
+          <w:dstrike w:val="0"/>
           <w:spacing w:val="-2"/>
           <w:sz w:val="22"/>
         </w:rPr>
@@ -3876,12 +3892,16 @@
       </w:r>
       <w:r>
         <w:rPr>
+          <w:strike/>
+          <w:dstrike w:val="0"/>
           <w:sz w:val="22"/>
         </w:rPr>
         <w:t>with</w:t>
       </w:r>
       <w:r>
         <w:rPr>
+          <w:strike/>
+          <w:dstrike w:val="0"/>
           <w:spacing w:val="-5"/>
           <w:sz w:val="22"/>
         </w:rPr>
@@ -3889,25 +3909,33 @@
       </w:r>
       <w:r>
         <w:rPr>
+          <w:strike/>
+          <w:dstrike w:val="0"/>
           <w:sz w:val="22"/>
         </w:rPr>
         <w:t>their</w:t>
       </w:r>
       <w:r>
         <w:rPr>
-          <w:spacing w:val="-3"/>
-          <w:sz w:val="22"/>
-        </w:rPr>
-        <w:t xml:space="preserve"> </w:t>
-      </w:r>
-      <w:r>
-        <w:rPr>
+          <w:strike/>
+          <w:dstrike w:val="0"/>
+          <w:spacing w:val="-3"/>
+          <w:sz w:val="22"/>
+        </w:rPr>
+        <w:t xml:space="preserve"> </w:t>
+      </w:r>
+      <w:r>
+        <w:rPr>
+          <w:strike/>
+          <w:dstrike w:val="0"/>
           <w:sz w:val="22"/>
         </w:rPr>
         <w:t>personal</w:t>
       </w:r>
       <w:r>
         <w:rPr>
+          <w:strike/>
+          <w:dstrike w:val="0"/>
           <w:spacing w:val="-1"/>
           <w:sz w:val="22"/>
         </w:rPr>
@@ -3915,6 +3943,8 @@
       </w:r>
       <w:r>
         <w:rPr>
+          <w:strike/>
+          <w:dstrike w:val="0"/>
           <w:sz w:val="22"/>
         </w:rPr>
         <w:t>information.</w:t>
@@ -3934,17 +3964,23 @@
         <w:ind w:left="820" w:right="0" w:hanging="361"/>
         <w:jc w:val="left"/>
         <w:rPr>
-          <w:sz w:val="22"/>
-        </w:rPr>
-      </w:pPr>
-      <w:r>
-        <w:rPr>
+          <w:strike/>
+          <w:dstrike w:val="0"/>
+          <w:sz w:val="22"/>
+        </w:rPr>
+      </w:pPr>
+      <w:r>
+        <w:rPr>
+          <w:strike/>
+          <w:dstrike w:val="0"/>
           <w:sz w:val="22"/>
         </w:rPr>
         <w:t>Update</w:t>
       </w:r>
       <w:r>
         <w:rPr>
+          <w:strike/>
+          <w:dstrike w:val="0"/>
           <w:spacing w:val="-4"/>
           <w:sz w:val="22"/>
         </w:rPr>
@@ -3952,12 +3988,16 @@
       </w:r>
       <w:r>
         <w:rPr>
+          <w:strike/>
+          <w:dstrike w:val="0"/>
           <w:sz w:val="22"/>
         </w:rPr>
         <w:t>the</w:t>
       </w:r>
       <w:r>
         <w:rPr>
+          <w:strike/>
+          <w:dstrike w:val="0"/>
           <w:spacing w:val="-4"/>
           <w:sz w:val="22"/>
         </w:rPr>
@@ -3965,12 +4005,16 @@
       </w:r>
       <w:r>
         <w:rPr>
+          <w:strike/>
+          <w:dstrike w:val="0"/>
           <w:sz w:val="22"/>
         </w:rPr>
         <w:t>customer</w:t>
       </w:r>
       <w:r>
         <w:rPr>
+          <w:strike/>
+          <w:dstrike w:val="0"/>
           <w:spacing w:val="-4"/>
           <w:sz w:val="22"/>
         </w:rPr>
@@ -3978,12 +4022,16 @@
       </w:r>
       <w:r>
         <w:rPr>
+          <w:strike/>
+          <w:dstrike w:val="0"/>
           <w:sz w:val="22"/>
         </w:rPr>
         <w:t>information,</w:t>
       </w:r>
       <w:r>
         <w:rPr>
+          <w:strike/>
+          <w:dstrike w:val="0"/>
           <w:spacing w:val="-5"/>
           <w:sz w:val="22"/>
         </w:rPr>
@@ -3991,12 +4039,16 @@
       </w:r>
       <w:r>
         <w:rPr>
+          <w:strike/>
+          <w:dstrike w:val="0"/>
           <w:sz w:val="22"/>
         </w:rPr>
         <w:t>such</w:t>
       </w:r>
       <w:r>
         <w:rPr>
+          <w:strike/>
+          <w:dstrike w:val="0"/>
           <w:spacing w:val="-2"/>
           <w:sz w:val="22"/>
         </w:rPr>
@@ -4004,12 +4056,16 @@
       </w:r>
       <w:r>
         <w:rPr>
+          <w:strike/>
+          <w:dstrike w:val="0"/>
           <w:sz w:val="22"/>
         </w:rPr>
         <w:t>as</w:t>
       </w:r>
       <w:r>
         <w:rPr>
+          <w:strike/>
+          <w:dstrike w:val="0"/>
           <w:spacing w:val="-4"/>
           <w:sz w:val="22"/>
         </w:rPr>
@@ -4017,25 +4073,33 @@
       </w:r>
       <w:r>
         <w:rPr>
+          <w:strike/>
+          <w:dstrike w:val="0"/>
           <w:sz w:val="22"/>
         </w:rPr>
         <w:t>their</w:t>
       </w:r>
       <w:r>
         <w:rPr>
-          <w:spacing w:val="-3"/>
-          <w:sz w:val="22"/>
-        </w:rPr>
-        <w:t xml:space="preserve"> </w:t>
-      </w:r>
-      <w:r>
-        <w:rPr>
+          <w:strike/>
+          <w:dstrike w:val="0"/>
+          <w:spacing w:val="-3"/>
+          <w:sz w:val="22"/>
+        </w:rPr>
+        <w:t xml:space="preserve"> </w:t>
+      </w:r>
+      <w:r>
+        <w:rPr>
+          <w:strike/>
+          <w:dstrike w:val="0"/>
           <w:sz w:val="22"/>
         </w:rPr>
         <w:t>email</w:t>
       </w:r>
       <w:r>
         <w:rPr>
+          <w:strike/>
+          <w:dstrike w:val="0"/>
           <w:spacing w:val="-4"/>
           <w:sz w:val="22"/>
         </w:rPr>
@@ -4043,12 +4107,16 @@
       </w:r>
       <w:r>
         <w:rPr>
+          <w:strike/>
+          <w:dstrike w:val="0"/>
           <w:sz w:val="22"/>
         </w:rPr>
         <w:t>or</w:t>
       </w:r>
       <w:r>
         <w:rPr>
+          <w:strike/>
+          <w:dstrike w:val="0"/>
           <w:spacing w:val="-2"/>
           <w:sz w:val="22"/>
         </w:rPr>
@@ -4056,12 +4124,16 @@
       </w:r>
       <w:r>
         <w:rPr>
+          <w:strike/>
+          <w:dstrike w:val="0"/>
           <w:sz w:val="22"/>
         </w:rPr>
         <w:t>phone</w:t>
       </w:r>
       <w:r>
         <w:rPr>
+          <w:strike/>
+          <w:dstrike w:val="0"/>
           <w:spacing w:val="-2"/>
           <w:sz w:val="22"/>
         </w:rPr>
@@ -4069,6 +4141,8 @@
       </w:r>
       <w:r>
         <w:rPr>
+          <w:strike/>
+          <w:dstrike w:val="0"/>
           <w:sz w:val="22"/>
         </w:rPr>
         <w:t>number.</w:t>
@@ -4227,6 +4301,8 @@
         </w:rPr>
         <w:t>their</w:t>
       </w:r>
+      <w:bookmarkStart w:id="0" w:name="_GoBack"/>
+      <w:bookmarkEnd w:id="0"/>
       <w:r>
         <w:rPr>
           <w:spacing w:val="-3"/>
@@ -7659,7 +7735,7 @@
     <w:lsdException w:qFormat="1" w:unhideWhenUsed="0" w:uiPriority="0" w:semiHidden="0" w:name="Title"/>
     <w:lsdException w:unhideWhenUsed="0" w:uiPriority="0" w:semiHidden="0" w:name="Closing"/>
     <w:lsdException w:unhideWhenUsed="0" w:uiPriority="0" w:semiHidden="0" w:name="Signature"/>
-    <w:lsdException w:uiPriority="1" w:name="Default Paragraph Font"/>
+    <w:lsdException w:qFormat="1" w:uiPriority="1" w:name="Default Paragraph Font"/>
     <w:lsdException w:qFormat="1" w:unhideWhenUsed="0" w:uiPriority="1" w:semiHidden="0" w:name="Body Text"/>
     <w:lsdException w:unhideWhenUsed="0" w:uiPriority="0" w:semiHidden="0" w:name="Body Text Indent"/>
     <w:lsdException w:unhideWhenUsed="0" w:uiPriority="0" w:semiHidden="0" w:name="List Continue"/>
@@ -7867,6 +7943,7 @@
     <w:name w:val="Default Paragraph Font"/>
     <w:semiHidden/>
     <w:unhideWhenUsed/>
+    <w:qFormat/>
     <w:uiPriority w:val="1"/>
   </w:style>
   <w:style w:type="table" w:default="1" w:styleId="3">

</xml_diff>

<commit_message>
Doing Question5.View the status of customer of their loan.
</commit_message>
<xml_diff>
--- a/Bank_Account_System-Requirements.docx
+++ b/Bank_Account_System-Requirements.docx
@@ -4162,17 +4162,23 @@
         <w:ind w:left="820" w:right="0" w:hanging="361"/>
         <w:jc w:val="left"/>
         <w:rPr>
-          <w:sz w:val="22"/>
-        </w:rPr>
-      </w:pPr>
-      <w:r>
-        <w:rPr>
+          <w:strike/>
+          <w:dstrike w:val="0"/>
+          <w:sz w:val="22"/>
+        </w:rPr>
+      </w:pPr>
+      <w:r>
+        <w:rPr>
+          <w:strike/>
+          <w:dstrike w:val="0"/>
           <w:sz w:val="22"/>
         </w:rPr>
         <w:t>Retrieve</w:t>
       </w:r>
       <w:r>
         <w:rPr>
+          <w:strike/>
+          <w:dstrike w:val="0"/>
           <w:spacing w:val="-4"/>
           <w:sz w:val="22"/>
         </w:rPr>
@@ -4180,12 +4186,16 @@
       </w:r>
       <w:r>
         <w:rPr>
+          <w:strike/>
+          <w:dstrike w:val="0"/>
           <w:sz w:val="22"/>
         </w:rPr>
         <w:t>the</w:t>
       </w:r>
       <w:r>
         <w:rPr>
+          <w:strike/>
+          <w:dstrike w:val="0"/>
           <w:spacing w:val="-1"/>
           <w:sz w:val="22"/>
         </w:rPr>
@@ -4193,38 +4203,50 @@
       </w:r>
       <w:r>
         <w:rPr>
+          <w:strike/>
+          <w:dstrike w:val="0"/>
           <w:sz w:val="22"/>
         </w:rPr>
         <w:t>customer's</w:t>
       </w:r>
       <w:r>
         <w:rPr>
-          <w:spacing w:val="-3"/>
-          <w:sz w:val="22"/>
-        </w:rPr>
-        <w:t xml:space="preserve"> </w:t>
-      </w:r>
-      <w:r>
-        <w:rPr>
+          <w:strike/>
+          <w:dstrike w:val="0"/>
+          <w:spacing w:val="-3"/>
+          <w:sz w:val="22"/>
+        </w:rPr>
+        <w:t xml:space="preserve"> </w:t>
+      </w:r>
+      <w:r>
+        <w:rPr>
+          <w:strike/>
+          <w:dstrike w:val="0"/>
           <w:sz w:val="22"/>
         </w:rPr>
         <w:t>account</w:t>
       </w:r>
       <w:r>
         <w:rPr>
-          <w:spacing w:val="-3"/>
-          <w:sz w:val="22"/>
-        </w:rPr>
-        <w:t xml:space="preserve"> </w:t>
-      </w:r>
-      <w:r>
-        <w:rPr>
+          <w:strike/>
+          <w:dstrike w:val="0"/>
+          <w:spacing w:val="-3"/>
+          <w:sz w:val="22"/>
+        </w:rPr>
+        <w:t xml:space="preserve"> </w:t>
+      </w:r>
+      <w:r>
+        <w:rPr>
+          <w:strike/>
+          <w:dstrike w:val="0"/>
           <w:sz w:val="22"/>
         </w:rPr>
         <w:t>information,</w:t>
       </w:r>
       <w:r>
         <w:rPr>
+          <w:strike/>
+          <w:dstrike w:val="0"/>
           <w:spacing w:val="-5"/>
           <w:sz w:val="22"/>
         </w:rPr>
@@ -4232,12 +4254,16 @@
       </w:r>
       <w:r>
         <w:rPr>
+          <w:strike/>
+          <w:dstrike w:val="0"/>
           <w:sz w:val="22"/>
         </w:rPr>
         <w:t>including</w:t>
       </w:r>
       <w:r>
         <w:rPr>
+          <w:strike/>
+          <w:dstrike w:val="0"/>
           <w:spacing w:val="-4"/>
           <w:sz w:val="22"/>
         </w:rPr>
@@ -4245,25 +4271,33 @@
       </w:r>
       <w:r>
         <w:rPr>
+          <w:strike/>
+          <w:dstrike w:val="0"/>
           <w:sz w:val="22"/>
         </w:rPr>
         <w:t>all</w:t>
       </w:r>
       <w:r>
         <w:rPr>
-          <w:spacing w:val="-3"/>
-          <w:sz w:val="22"/>
-        </w:rPr>
-        <w:t xml:space="preserve"> </w:t>
-      </w:r>
-      <w:r>
-        <w:rPr>
+          <w:strike/>
+          <w:dstrike w:val="0"/>
+          <w:spacing w:val="-3"/>
+          <w:sz w:val="22"/>
+        </w:rPr>
+        <w:t xml:space="preserve"> </w:t>
+      </w:r>
+      <w:r>
+        <w:rPr>
+          <w:strike/>
+          <w:dstrike w:val="0"/>
           <w:sz w:val="22"/>
         </w:rPr>
         <w:t>their</w:t>
       </w:r>
       <w:r>
         <w:rPr>
+          <w:strike/>
+          <w:dstrike w:val="0"/>
           <w:spacing w:val="-1"/>
           <w:sz w:val="22"/>
         </w:rPr>
@@ -4271,12 +4305,16 @@
       </w:r>
       <w:r>
         <w:rPr>
+          <w:strike/>
+          <w:dstrike w:val="0"/>
           <w:sz w:val="22"/>
         </w:rPr>
         <w:t>accounts</w:t>
       </w:r>
       <w:r>
         <w:rPr>
+          <w:strike/>
+          <w:dstrike w:val="0"/>
           <w:spacing w:val="-2"/>
           <w:sz w:val="22"/>
         </w:rPr>
@@ -4284,12 +4322,16 @@
       </w:r>
       <w:r>
         <w:rPr>
+          <w:strike/>
+          <w:dstrike w:val="0"/>
           <w:sz w:val="22"/>
         </w:rPr>
         <w:t>and</w:t>
       </w:r>
       <w:r>
         <w:rPr>
+          <w:strike/>
+          <w:dstrike w:val="0"/>
           <w:spacing w:val="-1"/>
           <w:sz w:val="22"/>
         </w:rPr>
@@ -4297,27 +4339,33 @@
       </w:r>
       <w:r>
         <w:rPr>
+          <w:strike/>
+          <w:dstrike w:val="0"/>
           <w:sz w:val="22"/>
         </w:rPr>
         <w:t>their</w:t>
       </w:r>
-      <w:bookmarkStart w:id="0" w:name="_GoBack"/>
-      <w:bookmarkEnd w:id="0"/>
-      <w:r>
-        <w:rPr>
-          <w:spacing w:val="-3"/>
-          <w:sz w:val="22"/>
-        </w:rPr>
-        <w:t xml:space="preserve"> </w:t>
-      </w:r>
-      <w:r>
-        <w:rPr>
+      <w:r>
+        <w:rPr>
+          <w:strike/>
+          <w:dstrike w:val="0"/>
+          <w:spacing w:val="-3"/>
+          <w:sz w:val="22"/>
+        </w:rPr>
+        <w:t xml:space="preserve"> </w:t>
+      </w:r>
+      <w:r>
+        <w:rPr>
+          <w:strike/>
+          <w:dstrike w:val="0"/>
           <w:sz w:val="22"/>
         </w:rPr>
         <w:t>current</w:t>
       </w:r>
       <w:r>
         <w:rPr>
+          <w:strike/>
+          <w:dstrike w:val="0"/>
           <w:spacing w:val="-2"/>
           <w:sz w:val="22"/>
         </w:rPr>
@@ -4325,6 +4373,8 @@
       </w:r>
       <w:r>
         <w:rPr>
+          <w:strike/>
+          <w:dstrike w:val="0"/>
           <w:sz w:val="22"/>
         </w:rPr>
         <w:t>balances.</w:t>
@@ -4344,17 +4394,24 @@
         <w:ind w:left="820" w:right="0" w:hanging="361"/>
         <w:jc w:val="left"/>
         <w:rPr>
-          <w:sz w:val="22"/>
-        </w:rPr>
-      </w:pPr>
-      <w:r>
-        <w:rPr>
+          <w:strike/>
+          <w:dstrike w:val="0"/>
+          <w:sz w:val="22"/>
+        </w:rPr>
+      </w:pPr>
+      <w:bookmarkStart w:id="0" w:name="_GoBack"/>
+      <w:r>
+        <w:rPr>
+          <w:strike/>
+          <w:dstrike w:val="0"/>
           <w:sz w:val="22"/>
         </w:rPr>
         <w:t>Apply</w:t>
       </w:r>
       <w:r>
         <w:rPr>
+          <w:strike/>
+          <w:dstrike w:val="0"/>
           <w:spacing w:val="-1"/>
           <w:sz w:val="22"/>
         </w:rPr>
@@ -4362,25 +4419,33 @@
       </w:r>
       <w:r>
         <w:rPr>
+          <w:strike/>
+          <w:dstrike w:val="0"/>
           <w:sz w:val="22"/>
         </w:rPr>
         <w:t>for a</w:t>
       </w:r>
       <w:r>
         <w:rPr>
-          <w:spacing w:val="-3"/>
-          <w:sz w:val="22"/>
-        </w:rPr>
-        <w:t xml:space="preserve"> </w:t>
-      </w:r>
-      <w:r>
-        <w:rPr>
+          <w:strike/>
+          <w:dstrike w:val="0"/>
+          <w:spacing w:val="-3"/>
+          <w:sz w:val="22"/>
+        </w:rPr>
+        <w:t xml:space="preserve"> </w:t>
+      </w:r>
+      <w:r>
+        <w:rPr>
+          <w:strike/>
+          <w:dstrike w:val="0"/>
           <w:sz w:val="22"/>
         </w:rPr>
         <w:t>new loan</w:t>
       </w:r>
       <w:r>
         <w:rPr>
+          <w:strike/>
+          <w:dstrike w:val="0"/>
           <w:spacing w:val="-1"/>
           <w:sz w:val="22"/>
         </w:rPr>
@@ -4388,24 +4453,31 @@
       </w:r>
       <w:r>
         <w:rPr>
+          <w:strike/>
+          <w:dstrike w:val="0"/>
           <w:sz w:val="22"/>
         </w:rPr>
         <w:t>or credit</w:t>
       </w:r>
       <w:r>
         <w:rPr>
-          <w:spacing w:val="-3"/>
-          <w:sz w:val="22"/>
-        </w:rPr>
-        <w:t xml:space="preserve"> </w:t>
-      </w:r>
-      <w:r>
-        <w:rPr>
+          <w:strike/>
+          <w:dstrike w:val="0"/>
+          <w:spacing w:val="-3"/>
+          <w:sz w:val="22"/>
+        </w:rPr>
+        <w:t xml:space="preserve"> </w:t>
+      </w:r>
+      <w:r>
+        <w:rPr>
+          <w:strike/>
+          <w:dstrike w:val="0"/>
           <w:sz w:val="22"/>
         </w:rPr>
         <w:t>card.</w:t>
       </w:r>
     </w:p>
+    <w:bookmarkEnd w:id="0"/>
     <w:p>
       <w:pPr>
         <w:pStyle w:val="6"/>

</xml_diff>